<commit_message>
Added PMS1003 code, 1st July Agenda
</commit_message>
<xml_diff>
--- a/Admin/Minutes/Minutes, June 10 2016.docx
+++ b/Admin/Minutes/Minutes, June 10 2016.docx
@@ -1,6 +1,6 @@
 
 <file path=word/document.xml><?xml version="1.0" encoding="utf-8"?>
-<w:document xmlns:wpc="http://schemas.microsoft.com/office/word/2010/wordprocessingCanvas" xmlns:mo="http://schemas.microsoft.com/office/mac/office/2008/main" xmlns:mc="http://schemas.openxmlformats.org/markup-compatibility/2006" xmlns:mv="urn:schemas-microsoft-com:mac:vml" xmlns:o="urn:schemas-microsoft-com:office:office" xmlns:r="http://schemas.openxmlformats.org/officeDocument/2006/relationships" xmlns:m="http://schemas.openxmlformats.org/officeDocument/2006/math" xmlns:v="urn:schemas-microsoft-com:vml" xmlns:wp14="http://schemas.microsoft.com/office/word/2010/wordprocessingDrawing" xmlns:wp="http://schemas.openxmlformats.org/drawingml/2006/wordprocessingDrawing" xmlns:w10="urn:schemas-microsoft-com:office:word" xmlns:w="http://schemas.openxmlformats.org/wordprocessingml/2006/main" xmlns:w14="http://schemas.microsoft.com/office/word/2010/wordml" xmlns:w15="http://schemas.microsoft.com/office/word/2012/wordml" xmlns:wpg="http://schemas.microsoft.com/office/word/2010/wordprocessingGroup" xmlns:wpi="http://schemas.microsoft.com/office/word/2010/wordprocessingInk" xmlns:wne="http://schemas.microsoft.com/office/word/2006/wordml" xmlns:wps="http://schemas.microsoft.com/office/word/2010/wordprocessingShape" mc:Ignorable="w14 w15 wp14">
+<w:document xmlns:wpc="http://schemas.microsoft.com/office/word/2010/wordprocessingCanvas" xmlns:cx="http://schemas.microsoft.com/office/drawing/2014/chartex" xmlns:cx1="http://schemas.microsoft.com/office/drawing/2015/9/8/chartex" xmlns:cx2="http://schemas.microsoft.com/office/drawing/2015/10/21/chartex" xmlns:mc="http://schemas.openxmlformats.org/markup-compatibility/2006" xmlns:o="urn:schemas-microsoft-com:office:office" xmlns:r="http://schemas.openxmlformats.org/officeDocument/2006/relationships" xmlns:m="http://schemas.openxmlformats.org/officeDocument/2006/math" xmlns:v="urn:schemas-microsoft-com:vml" xmlns:wp14="http://schemas.microsoft.com/office/word/2010/wordprocessingDrawing" xmlns:wp="http://schemas.openxmlformats.org/drawingml/2006/wordprocessingDrawing" xmlns:w10="urn:schemas-microsoft-com:office:word" xmlns:w="http://schemas.openxmlformats.org/wordprocessingml/2006/main" xmlns:w14="http://schemas.microsoft.com/office/word/2010/wordml" xmlns:w15="http://schemas.microsoft.com/office/word/2012/wordml" xmlns:w16se="http://schemas.microsoft.com/office/word/2015/wordml/symex" xmlns:wpg="http://schemas.microsoft.com/office/word/2010/wordprocessingGroup" xmlns:wpi="http://schemas.microsoft.com/office/word/2010/wordprocessingInk" xmlns:wne="http://schemas.microsoft.com/office/word/2006/wordml" xmlns:wps="http://schemas.microsoft.com/office/word/2010/wordprocessingShape" mc:Ignorable="w14 w15 w16se wp14">
   <w:body>
     <w:p>
       <w:pPr>
@@ -21,7 +21,7 @@
           <w:noProof/>
           <w:sz w:val="32"/>
           <w:szCs w:val="32"/>
-          <w:lang w:eastAsia="en-US"/>
+          <w:lang w:val="en-NZ" w:eastAsia="en-NZ"/>
         </w:rPr>
         <mc:AlternateContent>
           <mc:Choice Requires="wps">
@@ -63,7 +63,7 @@
                         </a:ln>
                         <a:extLst>
                           <a:ext uri="{91240B29-F687-4f45-9708-019B960494DF}">
-                            <a14:hiddenLine xmlns:a14="http://schemas.microsoft.com/office/drawing/2010/main" xmlns:w="http://schemas.openxmlformats.org/wordprocessingml/2006/main" xmlns:w10="urn:schemas-microsoft-com:office:word" xmlns:v="urn:schemas-microsoft-com:vml" xmlns:o="urn:schemas-microsoft-com:office:office" xmlns="" w="9525">
+                            <a14:hiddenLine xmlns="" xmlns:o="urn:schemas-microsoft-com:office:office" xmlns:v="urn:schemas-microsoft-com:vml" xmlns:w10="urn:schemas-microsoft-com:office:word" xmlns:w="http://schemas.openxmlformats.org/wordprocessingml/2006/main" xmlns:a14="http://schemas.microsoft.com/office/drawing/2010/main" xmlns:mv="urn:schemas-microsoft-com:mac:vml" xmlns:mo="http://schemas.microsoft.com/office/mac/office/2008/main" w="9525">
                               <a:solidFill>
                                 <a:srgbClr val="000000"/>
                               </a:solidFill>
@@ -80,7 +80,7 @@
                             <w:r>
                               <w:rPr>
                                 <w:noProof/>
-                                <w:lang w:val="en-US" w:eastAsia="en-US"/>
+                                <w:lang w:val="en-NZ" w:eastAsia="en-NZ"/>
                               </w:rPr>
                               <w:drawing>
                                 <wp:inline distT="0" distB="0" distL="0" distR="0" wp14:anchorId="151ABAC1" wp14:editId="3D7B4CCA">
@@ -151,18 +151,18 @@
           </mc:Choice>
           <mc:Fallback>
             <w:pict>
-              <v:shapetype w14:anchorId="256F7ECE" id="_x0000_t202" coordsize="21600,21600" o:spt="202" path="m0,0l0,21600,21600,21600,21600,0xe">
+              <v:shapetype w14:anchorId="256F7ECE" id="_x0000_t202" coordsize="21600,21600" o:spt="202" path="m,l,21600r21600,l21600,xe">
                 <v:stroke joinstyle="miter"/>
                 <v:path gradientshapeok="t" o:connecttype="rect"/>
               </v:shapetype>
-              <v:shape id="Text Box 14" o:spid="_x0000_s1026" type="#_x0000_t202" style="position:absolute;margin-left:358.65pt;margin-top:-17.4pt;width:135pt;height:99pt;z-index:251659264;visibility:visible;mso-wrap-style:square;mso-width-percent:0;mso-height-percent:0;mso-wrap-distance-left:9pt;mso-wrap-distance-top:0;mso-wrap-distance-right:9pt;mso-wrap-distance-bottom:0;mso-position-horizontal:absolute;mso-position-horizontal-relative:text;mso-position-vertical:absolute;mso-position-vertical-relative:text;mso-width-percent:0;mso-height-percent:0;mso-width-relative:page;mso-height-relative:page;v-text-anchor:top" o:gfxdata="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" stroked="f">
+              <v:shape id="Text Box 14" o:spid="_x0000_s1026" type="#_x0000_t202" style="position:absolute;margin-left:358.65pt;margin-top:-17.45pt;width:135pt;height:99pt;z-index:251659264;visibility:visible;mso-wrap-style:square;mso-width-percent:0;mso-height-percent:0;mso-wrap-distance-left:9pt;mso-wrap-distance-top:0;mso-wrap-distance-right:9pt;mso-wrap-distance-bottom:0;mso-position-horizontal:absolute;mso-position-horizontal-relative:text;mso-position-vertical:absolute;mso-position-vertical-relative:text;mso-width-percent:0;mso-height-percent:0;mso-width-relative:page;mso-height-relative:page;v-text-anchor:top" o:gfxdata="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" stroked="f">
                 <v:textbox>
                   <w:txbxContent>
                     <w:p>
                       <w:r>
                         <w:rPr>
                           <w:noProof/>
-                          <w:lang w:val="en-US" w:eastAsia="en-US"/>
+                          <w:lang w:val="en-NZ" w:eastAsia="en-NZ"/>
                         </w:rPr>
                         <w:drawing>
                           <wp:inline distT="0" distB="0" distL="0" distR="0" wp14:anchorId="151ABAC1" wp14:editId="3D7B4CCA">
@@ -182,7 +182,7 @@
                                     </pic:cNvPicPr>
                                   </pic:nvPicPr>
                                   <pic:blipFill>
-                                    <a:blip r:embed="rId8">
+                                    <a:blip r:embed="rId7">
                                       <a:extLst>
                                         <a:ext uri="{28A0092B-C50C-407E-A947-70E740481C1C}">
                                           <a14:useLocalDpi xmlns:a14="http://schemas.microsoft.com/office/drawing/2010/main" val="0"/>
@@ -379,7 +379,15 @@
           <w:b/>
           <w:szCs w:val="24"/>
         </w:rPr>
-        <w:t>03 June</w:t>
+        <w:t>10</w:t>
+      </w:r>
+      <w:r>
+        <w:rPr>
+          <w:rFonts w:ascii="Verdana" w:hAnsi="Verdana" w:cs="Arial"/>
+          <w:b/>
+          <w:szCs w:val="24"/>
+        </w:rPr>
+        <w:t xml:space="preserve"> June</w:t>
       </w:r>
       <w:r>
         <w:rPr>
@@ -513,6 +521,8 @@
           <w:szCs w:val="24"/>
         </w:rPr>
       </w:pPr>
+      <w:bookmarkStart w:id="0" w:name="_GoBack"/>
+      <w:bookmarkEnd w:id="0"/>
     </w:p>
     <w:p>
       <w:pPr>
@@ -1789,17 +1799,15 @@
         </w:rPr>
         <w:t>?</w:t>
       </w:r>
-      <w:bookmarkStart w:id="0" w:name="_GoBack"/>
-      <w:bookmarkEnd w:id="0"/>
     </w:p>
     <w:p/>
     <w:sectPr>
-      <w:headerReference w:type="even" r:id="rId9"/>
-      <w:headerReference w:type="default" r:id="rId10"/>
-      <w:footerReference w:type="even" r:id="rId11"/>
-      <w:footerReference w:type="default" r:id="rId12"/>
-      <w:headerReference w:type="first" r:id="rId13"/>
-      <w:footerReference w:type="first" r:id="rId14"/>
+      <w:headerReference w:type="even" r:id="rId8"/>
+      <w:headerReference w:type="default" r:id="rId9"/>
+      <w:footerReference w:type="even" r:id="rId10"/>
+      <w:footerReference w:type="default" r:id="rId11"/>
+      <w:headerReference w:type="first" r:id="rId12"/>
+      <w:footerReference w:type="first" r:id="rId13"/>
       <w:pgSz w:w="11899" w:h="16838" w:code="9"/>
       <w:pgMar w:top="1530" w:right="1134" w:bottom="1710" w:left="1134" w:header="1021" w:footer="680" w:gutter="0"/>
       <w:cols w:space="708"/>
@@ -1809,7 +1817,7 @@
 </file>
 
 <file path=word/endnotes.xml><?xml version="1.0" encoding="utf-8"?>
-<w:endnotes xmlns:wpc="http://schemas.microsoft.com/office/word/2010/wordprocessingCanvas" xmlns:mo="http://schemas.microsoft.com/office/mac/office/2008/main" xmlns:mc="http://schemas.openxmlformats.org/markup-compatibility/2006" xmlns:mv="urn:schemas-microsoft-com:mac:vml" xmlns:o="urn:schemas-microsoft-com:office:office" xmlns:r="http://schemas.openxmlformats.org/officeDocument/2006/relationships" xmlns:m="http://schemas.openxmlformats.org/officeDocument/2006/math" xmlns:v="urn:schemas-microsoft-com:vml" xmlns:wp14="http://schemas.microsoft.com/office/word/2010/wordprocessingDrawing" xmlns:wp="http://schemas.openxmlformats.org/drawingml/2006/wordprocessingDrawing" xmlns:w10="urn:schemas-microsoft-com:office:word" xmlns:w="http://schemas.openxmlformats.org/wordprocessingml/2006/main" xmlns:w14="http://schemas.microsoft.com/office/word/2010/wordml" xmlns:w15="http://schemas.microsoft.com/office/word/2012/wordml" xmlns:wpg="http://schemas.microsoft.com/office/word/2010/wordprocessingGroup" xmlns:wpi="http://schemas.microsoft.com/office/word/2010/wordprocessingInk" xmlns:wne="http://schemas.microsoft.com/office/word/2006/wordml" xmlns:wps="http://schemas.microsoft.com/office/word/2010/wordprocessingShape" mc:Ignorable="w14 w15 wp14">
+<w:endnotes xmlns:wpc="http://schemas.microsoft.com/office/word/2010/wordprocessingCanvas" xmlns:cx="http://schemas.microsoft.com/office/drawing/2014/chartex" xmlns:cx1="http://schemas.microsoft.com/office/drawing/2015/9/8/chartex" xmlns:cx2="http://schemas.microsoft.com/office/drawing/2015/10/21/chartex" xmlns:mc="http://schemas.openxmlformats.org/markup-compatibility/2006" xmlns:o="urn:schemas-microsoft-com:office:office" xmlns:r="http://schemas.openxmlformats.org/officeDocument/2006/relationships" xmlns:m="http://schemas.openxmlformats.org/officeDocument/2006/math" xmlns:v="urn:schemas-microsoft-com:vml" xmlns:wp14="http://schemas.microsoft.com/office/word/2010/wordprocessingDrawing" xmlns:wp="http://schemas.openxmlformats.org/drawingml/2006/wordprocessingDrawing" xmlns:w10="urn:schemas-microsoft-com:office:word" xmlns:w="http://schemas.openxmlformats.org/wordprocessingml/2006/main" xmlns:w14="http://schemas.microsoft.com/office/word/2010/wordml" xmlns:w15="http://schemas.microsoft.com/office/word/2012/wordml" xmlns:w16se="http://schemas.microsoft.com/office/word/2015/wordml/symex" xmlns:wpg="http://schemas.microsoft.com/office/word/2010/wordprocessingGroup" xmlns:wpi="http://schemas.microsoft.com/office/word/2010/wordprocessingInk" xmlns:wne="http://schemas.microsoft.com/office/word/2006/wordml" xmlns:wps="http://schemas.microsoft.com/office/word/2010/wordprocessingShape" mc:Ignorable="w14 w15 w16se wp14">
   <w:endnote w:type="separator" w:id="-1">
     <w:p>
       <w:r>
@@ -1828,7 +1836,7 @@
 </file>
 
 <file path=word/footer1.xml><?xml version="1.0" encoding="utf-8"?>
-<w:ftr xmlns:wpc="http://schemas.microsoft.com/office/word/2010/wordprocessingCanvas" xmlns:mo="http://schemas.microsoft.com/office/mac/office/2008/main" xmlns:mc="http://schemas.openxmlformats.org/markup-compatibility/2006" xmlns:mv="urn:schemas-microsoft-com:mac:vml" xmlns:o="urn:schemas-microsoft-com:office:office" xmlns:r="http://schemas.openxmlformats.org/officeDocument/2006/relationships" xmlns:m="http://schemas.openxmlformats.org/officeDocument/2006/math" xmlns:v="urn:schemas-microsoft-com:vml" xmlns:wp14="http://schemas.microsoft.com/office/word/2010/wordprocessingDrawing" xmlns:wp="http://schemas.openxmlformats.org/drawingml/2006/wordprocessingDrawing" xmlns:w10="urn:schemas-microsoft-com:office:word" xmlns:w="http://schemas.openxmlformats.org/wordprocessingml/2006/main" xmlns:w14="http://schemas.microsoft.com/office/word/2010/wordml" xmlns:w15="http://schemas.microsoft.com/office/word/2012/wordml" xmlns:wpg="http://schemas.microsoft.com/office/word/2010/wordprocessingGroup" xmlns:wpi="http://schemas.microsoft.com/office/word/2010/wordprocessingInk" xmlns:wne="http://schemas.microsoft.com/office/word/2006/wordml" xmlns:wps="http://schemas.microsoft.com/office/word/2010/wordprocessingShape" mc:Ignorable="w14 w15 wp14">
+<w:ftr xmlns:wpc="http://schemas.microsoft.com/office/word/2010/wordprocessingCanvas" xmlns:cx="http://schemas.microsoft.com/office/drawing/2014/chartex" xmlns:cx1="http://schemas.microsoft.com/office/drawing/2015/9/8/chartex" xmlns:cx2="http://schemas.microsoft.com/office/drawing/2015/10/21/chartex" xmlns:mc="http://schemas.openxmlformats.org/markup-compatibility/2006" xmlns:o="urn:schemas-microsoft-com:office:office" xmlns:r="http://schemas.openxmlformats.org/officeDocument/2006/relationships" xmlns:m="http://schemas.openxmlformats.org/officeDocument/2006/math" xmlns:v="urn:schemas-microsoft-com:vml" xmlns:wp14="http://schemas.microsoft.com/office/word/2010/wordprocessingDrawing" xmlns:wp="http://schemas.openxmlformats.org/drawingml/2006/wordprocessingDrawing" xmlns:w10="urn:schemas-microsoft-com:office:word" xmlns:w="http://schemas.openxmlformats.org/wordprocessingml/2006/main" xmlns:w14="http://schemas.microsoft.com/office/word/2010/wordml" xmlns:w15="http://schemas.microsoft.com/office/word/2012/wordml" xmlns:w16se="http://schemas.microsoft.com/office/word/2015/wordml/symex" xmlns:wpg="http://schemas.microsoft.com/office/word/2010/wordprocessingGroup" xmlns:wpi="http://schemas.microsoft.com/office/word/2010/wordprocessingInk" xmlns:wne="http://schemas.microsoft.com/office/word/2006/wordml" xmlns:wps="http://schemas.microsoft.com/office/word/2010/wordprocessingShape" mc:Ignorable="w14 w15 w16se wp14">
   <w:p>
     <w:pPr>
       <w:pStyle w:val="Footer"/>
@@ -1838,7 +1846,7 @@
 </file>
 
 <file path=word/footer2.xml><?xml version="1.0" encoding="utf-8"?>
-<w:ftr xmlns:wpc="http://schemas.microsoft.com/office/word/2010/wordprocessingCanvas" xmlns:mo="http://schemas.microsoft.com/office/mac/office/2008/main" xmlns:mc="http://schemas.openxmlformats.org/markup-compatibility/2006" xmlns:mv="urn:schemas-microsoft-com:mac:vml" xmlns:o="urn:schemas-microsoft-com:office:office" xmlns:r="http://schemas.openxmlformats.org/officeDocument/2006/relationships" xmlns:m="http://schemas.openxmlformats.org/officeDocument/2006/math" xmlns:v="urn:schemas-microsoft-com:vml" xmlns:wp14="http://schemas.microsoft.com/office/word/2010/wordprocessingDrawing" xmlns:wp="http://schemas.openxmlformats.org/drawingml/2006/wordprocessingDrawing" xmlns:w10="urn:schemas-microsoft-com:office:word" xmlns:w="http://schemas.openxmlformats.org/wordprocessingml/2006/main" xmlns:w14="http://schemas.microsoft.com/office/word/2010/wordml" xmlns:w15="http://schemas.microsoft.com/office/word/2012/wordml" xmlns:wpg="http://schemas.microsoft.com/office/word/2010/wordprocessingGroup" xmlns:wpi="http://schemas.microsoft.com/office/word/2010/wordprocessingInk" xmlns:wne="http://schemas.microsoft.com/office/word/2006/wordml" xmlns:wps="http://schemas.microsoft.com/office/word/2010/wordprocessingShape" mc:Ignorable="w14 w15 wp14">
+<w:ftr xmlns:wpc="http://schemas.microsoft.com/office/word/2010/wordprocessingCanvas" xmlns:cx="http://schemas.microsoft.com/office/drawing/2014/chartex" xmlns:cx1="http://schemas.microsoft.com/office/drawing/2015/9/8/chartex" xmlns:cx2="http://schemas.microsoft.com/office/drawing/2015/10/21/chartex" xmlns:mc="http://schemas.openxmlformats.org/markup-compatibility/2006" xmlns:o="urn:schemas-microsoft-com:office:office" xmlns:r="http://schemas.openxmlformats.org/officeDocument/2006/relationships" xmlns:m="http://schemas.openxmlformats.org/officeDocument/2006/math" xmlns:v="urn:schemas-microsoft-com:vml" xmlns:wp14="http://schemas.microsoft.com/office/word/2010/wordprocessingDrawing" xmlns:wp="http://schemas.openxmlformats.org/drawingml/2006/wordprocessingDrawing" xmlns:w10="urn:schemas-microsoft-com:office:word" xmlns:w="http://schemas.openxmlformats.org/wordprocessingml/2006/main" xmlns:w14="http://schemas.microsoft.com/office/word/2010/wordml" xmlns:w15="http://schemas.microsoft.com/office/word/2012/wordml" xmlns:w16se="http://schemas.microsoft.com/office/word/2015/wordml/symex" xmlns:wpg="http://schemas.microsoft.com/office/word/2010/wordprocessingGroup" xmlns:wpi="http://schemas.microsoft.com/office/word/2010/wordprocessingInk" xmlns:wne="http://schemas.microsoft.com/office/word/2006/wordml" xmlns:wps="http://schemas.microsoft.com/office/word/2010/wordprocessingShape" mc:Ignorable="w14 w15 w16se wp14">
   <w:p>
     <w:pPr>
       <w:pStyle w:val="Footer"/>
@@ -1878,7 +1886,7 @@
 </file>
 
 <file path=word/footer3.xml><?xml version="1.0" encoding="utf-8"?>
-<w:ftr xmlns:wpc="http://schemas.microsoft.com/office/word/2010/wordprocessingCanvas" xmlns:mo="http://schemas.microsoft.com/office/mac/office/2008/main" xmlns:mc="http://schemas.openxmlformats.org/markup-compatibility/2006" xmlns:mv="urn:schemas-microsoft-com:mac:vml" xmlns:o="urn:schemas-microsoft-com:office:office" xmlns:r="http://schemas.openxmlformats.org/officeDocument/2006/relationships" xmlns:m="http://schemas.openxmlformats.org/officeDocument/2006/math" xmlns:v="urn:schemas-microsoft-com:vml" xmlns:wp14="http://schemas.microsoft.com/office/word/2010/wordprocessingDrawing" xmlns:wp="http://schemas.openxmlformats.org/drawingml/2006/wordprocessingDrawing" xmlns:w10="urn:schemas-microsoft-com:office:word" xmlns:w="http://schemas.openxmlformats.org/wordprocessingml/2006/main" xmlns:w14="http://schemas.microsoft.com/office/word/2010/wordml" xmlns:w15="http://schemas.microsoft.com/office/word/2012/wordml" xmlns:wpg="http://schemas.microsoft.com/office/word/2010/wordprocessingGroup" xmlns:wpi="http://schemas.microsoft.com/office/word/2010/wordprocessingInk" xmlns:wne="http://schemas.microsoft.com/office/word/2006/wordml" xmlns:wps="http://schemas.microsoft.com/office/word/2010/wordprocessingShape" mc:Ignorable="w14 w15 wp14">
+<w:ftr xmlns:wpc="http://schemas.microsoft.com/office/word/2010/wordprocessingCanvas" xmlns:cx="http://schemas.microsoft.com/office/drawing/2014/chartex" xmlns:cx1="http://schemas.microsoft.com/office/drawing/2015/9/8/chartex" xmlns:cx2="http://schemas.microsoft.com/office/drawing/2015/10/21/chartex" xmlns:mc="http://schemas.openxmlformats.org/markup-compatibility/2006" xmlns:o="urn:schemas-microsoft-com:office:office" xmlns:r="http://schemas.openxmlformats.org/officeDocument/2006/relationships" xmlns:m="http://schemas.openxmlformats.org/officeDocument/2006/math" xmlns:v="urn:schemas-microsoft-com:vml" xmlns:wp14="http://schemas.microsoft.com/office/word/2010/wordprocessingDrawing" xmlns:wp="http://schemas.openxmlformats.org/drawingml/2006/wordprocessingDrawing" xmlns:w10="urn:schemas-microsoft-com:office:word" xmlns:w="http://schemas.openxmlformats.org/wordprocessingml/2006/main" xmlns:w14="http://schemas.microsoft.com/office/word/2010/wordml" xmlns:w15="http://schemas.microsoft.com/office/word/2012/wordml" xmlns:w16se="http://schemas.microsoft.com/office/word/2015/wordml/symex" xmlns:wpg="http://schemas.microsoft.com/office/word/2010/wordprocessingGroup" xmlns:wpi="http://schemas.microsoft.com/office/word/2010/wordprocessingInk" xmlns:wne="http://schemas.microsoft.com/office/word/2006/wordml" xmlns:wps="http://schemas.microsoft.com/office/word/2010/wordprocessingShape" mc:Ignorable="w14 w15 w16se wp14">
   <w:p>
     <w:pPr>
       <w:pStyle w:val="Footer"/>
@@ -1888,7 +1896,7 @@
 </file>
 
 <file path=word/footnotes.xml><?xml version="1.0" encoding="utf-8"?>
-<w:footnotes xmlns:wpc="http://schemas.microsoft.com/office/word/2010/wordprocessingCanvas" xmlns:mo="http://schemas.microsoft.com/office/mac/office/2008/main" xmlns:mc="http://schemas.openxmlformats.org/markup-compatibility/2006" xmlns:mv="urn:schemas-microsoft-com:mac:vml" xmlns:o="urn:schemas-microsoft-com:office:office" xmlns:r="http://schemas.openxmlformats.org/officeDocument/2006/relationships" xmlns:m="http://schemas.openxmlformats.org/officeDocument/2006/math" xmlns:v="urn:schemas-microsoft-com:vml" xmlns:wp14="http://schemas.microsoft.com/office/word/2010/wordprocessingDrawing" xmlns:wp="http://schemas.openxmlformats.org/drawingml/2006/wordprocessingDrawing" xmlns:w10="urn:schemas-microsoft-com:office:word" xmlns:w="http://schemas.openxmlformats.org/wordprocessingml/2006/main" xmlns:w14="http://schemas.microsoft.com/office/word/2010/wordml" xmlns:w15="http://schemas.microsoft.com/office/word/2012/wordml" xmlns:wpg="http://schemas.microsoft.com/office/word/2010/wordprocessingGroup" xmlns:wpi="http://schemas.microsoft.com/office/word/2010/wordprocessingInk" xmlns:wne="http://schemas.microsoft.com/office/word/2006/wordml" xmlns:wps="http://schemas.microsoft.com/office/word/2010/wordprocessingShape" mc:Ignorable="w14 w15 wp14">
+<w:footnotes xmlns:wpc="http://schemas.microsoft.com/office/word/2010/wordprocessingCanvas" xmlns:cx="http://schemas.microsoft.com/office/drawing/2014/chartex" xmlns:cx1="http://schemas.microsoft.com/office/drawing/2015/9/8/chartex" xmlns:cx2="http://schemas.microsoft.com/office/drawing/2015/10/21/chartex" xmlns:mc="http://schemas.openxmlformats.org/markup-compatibility/2006" xmlns:o="urn:schemas-microsoft-com:office:office" xmlns:r="http://schemas.openxmlformats.org/officeDocument/2006/relationships" xmlns:m="http://schemas.openxmlformats.org/officeDocument/2006/math" xmlns:v="urn:schemas-microsoft-com:vml" xmlns:wp14="http://schemas.microsoft.com/office/word/2010/wordprocessingDrawing" xmlns:wp="http://schemas.openxmlformats.org/drawingml/2006/wordprocessingDrawing" xmlns:w10="urn:schemas-microsoft-com:office:word" xmlns:w="http://schemas.openxmlformats.org/wordprocessingml/2006/main" xmlns:w14="http://schemas.microsoft.com/office/word/2010/wordml" xmlns:w15="http://schemas.microsoft.com/office/word/2012/wordml" xmlns:w16se="http://schemas.microsoft.com/office/word/2015/wordml/symex" xmlns:wpg="http://schemas.microsoft.com/office/word/2010/wordprocessingGroup" xmlns:wpi="http://schemas.microsoft.com/office/word/2010/wordprocessingInk" xmlns:wne="http://schemas.microsoft.com/office/word/2006/wordml" xmlns:wps="http://schemas.microsoft.com/office/word/2010/wordprocessingShape" mc:Ignorable="w14 w15 w16se wp14">
   <w:footnote w:type="separator" w:id="-1">
     <w:p>
       <w:r>
@@ -1907,7 +1915,7 @@
 </file>
 
 <file path=word/header1.xml><?xml version="1.0" encoding="utf-8"?>
-<w:hdr xmlns:wpc="http://schemas.microsoft.com/office/word/2010/wordprocessingCanvas" xmlns:mo="http://schemas.microsoft.com/office/mac/office/2008/main" xmlns:mc="http://schemas.openxmlformats.org/markup-compatibility/2006" xmlns:mv="urn:schemas-microsoft-com:mac:vml" xmlns:o="urn:schemas-microsoft-com:office:office" xmlns:r="http://schemas.openxmlformats.org/officeDocument/2006/relationships" xmlns:m="http://schemas.openxmlformats.org/officeDocument/2006/math" xmlns:v="urn:schemas-microsoft-com:vml" xmlns:wp14="http://schemas.microsoft.com/office/word/2010/wordprocessingDrawing" xmlns:wp="http://schemas.openxmlformats.org/drawingml/2006/wordprocessingDrawing" xmlns:w10="urn:schemas-microsoft-com:office:word" xmlns:w="http://schemas.openxmlformats.org/wordprocessingml/2006/main" xmlns:w14="http://schemas.microsoft.com/office/word/2010/wordml" xmlns:w15="http://schemas.microsoft.com/office/word/2012/wordml" xmlns:wpg="http://schemas.microsoft.com/office/word/2010/wordprocessingGroup" xmlns:wpi="http://schemas.microsoft.com/office/word/2010/wordprocessingInk" xmlns:wne="http://schemas.microsoft.com/office/word/2006/wordml" xmlns:wps="http://schemas.microsoft.com/office/word/2010/wordprocessingShape" mc:Ignorable="w14 w15 wp14">
+<w:hdr xmlns:wpc="http://schemas.microsoft.com/office/word/2010/wordprocessingCanvas" xmlns:cx="http://schemas.microsoft.com/office/drawing/2014/chartex" xmlns:cx1="http://schemas.microsoft.com/office/drawing/2015/9/8/chartex" xmlns:cx2="http://schemas.microsoft.com/office/drawing/2015/10/21/chartex" xmlns:mc="http://schemas.openxmlformats.org/markup-compatibility/2006" xmlns:o="urn:schemas-microsoft-com:office:office" xmlns:r="http://schemas.openxmlformats.org/officeDocument/2006/relationships" xmlns:m="http://schemas.openxmlformats.org/officeDocument/2006/math" xmlns:v="urn:schemas-microsoft-com:vml" xmlns:wp14="http://schemas.microsoft.com/office/word/2010/wordprocessingDrawing" xmlns:wp="http://schemas.openxmlformats.org/drawingml/2006/wordprocessingDrawing" xmlns:w10="urn:schemas-microsoft-com:office:word" xmlns:w="http://schemas.openxmlformats.org/wordprocessingml/2006/main" xmlns:w14="http://schemas.microsoft.com/office/word/2010/wordml" xmlns:w15="http://schemas.microsoft.com/office/word/2012/wordml" xmlns:w16se="http://schemas.microsoft.com/office/word/2015/wordml/symex" xmlns:wpg="http://schemas.microsoft.com/office/word/2010/wordprocessingGroup" xmlns:wpi="http://schemas.microsoft.com/office/word/2010/wordprocessingInk" xmlns:wne="http://schemas.microsoft.com/office/word/2006/wordml" xmlns:wps="http://schemas.microsoft.com/office/word/2010/wordprocessingShape" mc:Ignorable="w14 w15 w16se wp14">
   <w:p>
     <w:pPr>
       <w:pStyle w:val="Header"/>
@@ -1917,7 +1925,7 @@
 </file>
 
 <file path=word/header2.xml><?xml version="1.0" encoding="utf-8"?>
-<w:hdr xmlns:wpc="http://schemas.microsoft.com/office/word/2010/wordprocessingCanvas" xmlns:mo="http://schemas.microsoft.com/office/mac/office/2008/main" xmlns:mc="http://schemas.openxmlformats.org/markup-compatibility/2006" xmlns:mv="urn:schemas-microsoft-com:mac:vml" xmlns:o="urn:schemas-microsoft-com:office:office" xmlns:r="http://schemas.openxmlformats.org/officeDocument/2006/relationships" xmlns:m="http://schemas.openxmlformats.org/officeDocument/2006/math" xmlns:v="urn:schemas-microsoft-com:vml" xmlns:wp14="http://schemas.microsoft.com/office/word/2010/wordprocessingDrawing" xmlns:wp="http://schemas.openxmlformats.org/drawingml/2006/wordprocessingDrawing" xmlns:w10="urn:schemas-microsoft-com:office:word" xmlns:w="http://schemas.openxmlformats.org/wordprocessingml/2006/main" xmlns:w14="http://schemas.microsoft.com/office/word/2010/wordml" xmlns:w15="http://schemas.microsoft.com/office/word/2012/wordml" xmlns:wpg="http://schemas.microsoft.com/office/word/2010/wordprocessingGroup" xmlns:wpi="http://schemas.microsoft.com/office/word/2010/wordprocessingInk" xmlns:wne="http://schemas.microsoft.com/office/word/2006/wordml" xmlns:wps="http://schemas.microsoft.com/office/word/2010/wordprocessingShape" mc:Ignorable="w14 w15 wp14">
+<w:hdr xmlns:wpc="http://schemas.microsoft.com/office/word/2010/wordprocessingCanvas" xmlns:cx="http://schemas.microsoft.com/office/drawing/2014/chartex" xmlns:cx1="http://schemas.microsoft.com/office/drawing/2015/9/8/chartex" xmlns:cx2="http://schemas.microsoft.com/office/drawing/2015/10/21/chartex" xmlns:mc="http://schemas.openxmlformats.org/markup-compatibility/2006" xmlns:o="urn:schemas-microsoft-com:office:office" xmlns:r="http://schemas.openxmlformats.org/officeDocument/2006/relationships" xmlns:m="http://schemas.openxmlformats.org/officeDocument/2006/math" xmlns:v="urn:schemas-microsoft-com:vml" xmlns:wp14="http://schemas.microsoft.com/office/word/2010/wordprocessingDrawing" xmlns:wp="http://schemas.openxmlformats.org/drawingml/2006/wordprocessingDrawing" xmlns:w10="urn:schemas-microsoft-com:office:word" xmlns:w="http://schemas.openxmlformats.org/wordprocessingml/2006/main" xmlns:w14="http://schemas.microsoft.com/office/word/2010/wordml" xmlns:w15="http://schemas.microsoft.com/office/word/2012/wordml" xmlns:w16se="http://schemas.microsoft.com/office/word/2015/wordml/symex" xmlns:wpg="http://schemas.microsoft.com/office/word/2010/wordprocessingGroup" xmlns:wpi="http://schemas.microsoft.com/office/word/2010/wordprocessingInk" xmlns:wne="http://schemas.microsoft.com/office/word/2006/wordml" xmlns:wps="http://schemas.microsoft.com/office/word/2010/wordprocessingShape" mc:Ignorable="w14 w15 w16se wp14">
   <w:p>
     <w:pPr>
       <w:pStyle w:val="Header"/>
@@ -1927,7 +1935,7 @@
 </file>
 
 <file path=word/header3.xml><?xml version="1.0" encoding="utf-8"?>
-<w:hdr xmlns:wpc="http://schemas.microsoft.com/office/word/2010/wordprocessingCanvas" xmlns:mo="http://schemas.microsoft.com/office/mac/office/2008/main" xmlns:mc="http://schemas.openxmlformats.org/markup-compatibility/2006" xmlns:mv="urn:schemas-microsoft-com:mac:vml" xmlns:o="urn:schemas-microsoft-com:office:office" xmlns:r="http://schemas.openxmlformats.org/officeDocument/2006/relationships" xmlns:m="http://schemas.openxmlformats.org/officeDocument/2006/math" xmlns:v="urn:schemas-microsoft-com:vml" xmlns:wp14="http://schemas.microsoft.com/office/word/2010/wordprocessingDrawing" xmlns:wp="http://schemas.openxmlformats.org/drawingml/2006/wordprocessingDrawing" xmlns:w10="urn:schemas-microsoft-com:office:word" xmlns:w="http://schemas.openxmlformats.org/wordprocessingml/2006/main" xmlns:w14="http://schemas.microsoft.com/office/word/2010/wordml" xmlns:w15="http://schemas.microsoft.com/office/word/2012/wordml" xmlns:wpg="http://schemas.microsoft.com/office/word/2010/wordprocessingGroup" xmlns:wpi="http://schemas.microsoft.com/office/word/2010/wordprocessingInk" xmlns:wne="http://schemas.microsoft.com/office/word/2006/wordml" xmlns:wps="http://schemas.microsoft.com/office/word/2010/wordprocessingShape" mc:Ignorable="w14 w15 wp14">
+<w:hdr xmlns:wpc="http://schemas.microsoft.com/office/word/2010/wordprocessingCanvas" xmlns:cx="http://schemas.microsoft.com/office/drawing/2014/chartex" xmlns:cx1="http://schemas.microsoft.com/office/drawing/2015/9/8/chartex" xmlns:cx2="http://schemas.microsoft.com/office/drawing/2015/10/21/chartex" xmlns:mc="http://schemas.openxmlformats.org/markup-compatibility/2006" xmlns:o="urn:schemas-microsoft-com:office:office" xmlns:r="http://schemas.openxmlformats.org/officeDocument/2006/relationships" xmlns:m="http://schemas.openxmlformats.org/officeDocument/2006/math" xmlns:v="urn:schemas-microsoft-com:vml" xmlns:wp14="http://schemas.microsoft.com/office/word/2010/wordprocessingDrawing" xmlns:wp="http://schemas.openxmlformats.org/drawingml/2006/wordprocessingDrawing" xmlns:w10="urn:schemas-microsoft-com:office:word" xmlns:w="http://schemas.openxmlformats.org/wordprocessingml/2006/main" xmlns:w14="http://schemas.microsoft.com/office/word/2010/wordml" xmlns:w15="http://schemas.microsoft.com/office/word/2012/wordml" xmlns:w16se="http://schemas.microsoft.com/office/word/2015/wordml/symex" xmlns:wpg="http://schemas.microsoft.com/office/word/2010/wordprocessingGroup" xmlns:wpi="http://schemas.microsoft.com/office/word/2010/wordprocessingInk" xmlns:wne="http://schemas.microsoft.com/office/word/2006/wordml" xmlns:wps="http://schemas.microsoft.com/office/word/2010/wordprocessingShape" mc:Ignorable="w14 w15 w16se wp14">
   <w:p>
     <w:pPr>
       <w:pStyle w:val="Header"/>
@@ -1937,8 +1945,8 @@
 </file>
 
 <file path=word/numbering.xml><?xml version="1.0" encoding="utf-8"?>
-<w:numbering xmlns:wpc="http://schemas.microsoft.com/office/word/2010/wordprocessingCanvas" xmlns:mo="http://schemas.microsoft.com/office/mac/office/2008/main" xmlns:mc="http://schemas.openxmlformats.org/markup-compatibility/2006" xmlns:mv="urn:schemas-microsoft-com:mac:vml" xmlns:o="urn:schemas-microsoft-com:office:office" xmlns:r="http://schemas.openxmlformats.org/officeDocument/2006/relationships" xmlns:m="http://schemas.openxmlformats.org/officeDocument/2006/math" xmlns:v="urn:schemas-microsoft-com:vml" xmlns:wp14="http://schemas.microsoft.com/office/word/2010/wordprocessingDrawing" xmlns:wp="http://schemas.openxmlformats.org/drawingml/2006/wordprocessingDrawing" xmlns:w10="urn:schemas-microsoft-com:office:word" xmlns:w="http://schemas.openxmlformats.org/wordprocessingml/2006/main" xmlns:w14="http://schemas.microsoft.com/office/word/2010/wordml" xmlns:w15="http://schemas.microsoft.com/office/word/2012/wordml" xmlns:wpg="http://schemas.microsoft.com/office/word/2010/wordprocessingGroup" xmlns:wpi="http://schemas.microsoft.com/office/word/2010/wordprocessingInk" xmlns:wne="http://schemas.microsoft.com/office/word/2006/wordml" xmlns:wps="http://schemas.microsoft.com/office/word/2010/wordprocessingShape" mc:Ignorable="w14 w15 wp14">
-  <w:abstractNum w:abstractNumId="0">
+<w:numbering xmlns:wpc="http://schemas.microsoft.com/office/word/2010/wordprocessingCanvas" xmlns:cx="http://schemas.microsoft.com/office/drawing/2014/chartex" xmlns:cx1="http://schemas.microsoft.com/office/drawing/2015/9/8/chartex" xmlns:cx2="http://schemas.microsoft.com/office/drawing/2015/10/21/chartex" xmlns:mc="http://schemas.openxmlformats.org/markup-compatibility/2006" xmlns:o="urn:schemas-microsoft-com:office:office" xmlns:r="http://schemas.openxmlformats.org/officeDocument/2006/relationships" xmlns:m="http://schemas.openxmlformats.org/officeDocument/2006/math" xmlns:v="urn:schemas-microsoft-com:vml" xmlns:wp14="http://schemas.microsoft.com/office/word/2010/wordprocessingDrawing" xmlns:wp="http://schemas.openxmlformats.org/drawingml/2006/wordprocessingDrawing" xmlns:w10="urn:schemas-microsoft-com:office:word" xmlns:w="http://schemas.openxmlformats.org/wordprocessingml/2006/main" xmlns:w14="http://schemas.microsoft.com/office/word/2010/wordml" xmlns:w15="http://schemas.microsoft.com/office/word/2012/wordml" xmlns:w16se="http://schemas.microsoft.com/office/word/2015/wordml/symex" xmlns:wpg="http://schemas.microsoft.com/office/word/2010/wordprocessingGroup" xmlns:wpi="http://schemas.microsoft.com/office/word/2010/wordprocessingInk" xmlns:wne="http://schemas.microsoft.com/office/word/2006/wordml" xmlns:wps="http://schemas.microsoft.com/office/word/2010/wordprocessingShape" mc:Ignorable="w14 w15 w16se wp14">
+  <w:abstractNum w:abstractNumId="0" w15:restartNumberingAfterBreak="0">
     <w:nsid w:val="40AC473E"/>
     <w:multiLevelType w:val="hybridMultilevel"/>
     <w:tmpl w:val="FEF0DD14"/>
@@ -2030,7 +2038,7 @@
       </w:pPr>
     </w:lvl>
   </w:abstractNum>
-  <w:abstractNum w:abstractNumId="1">
+  <w:abstractNum w:abstractNumId="1" w15:restartNumberingAfterBreak="0">
     <w:nsid w:val="67044453"/>
     <w:multiLevelType w:val="hybridMultilevel"/>
     <w:tmpl w:val="8E889538"/>
@@ -2143,7 +2151,7 @@
       </w:rPr>
     </w:lvl>
   </w:abstractNum>
-  <w:abstractNum w:abstractNumId="2">
+  <w:abstractNum w:abstractNumId="2" w15:restartNumberingAfterBreak="0">
     <w:nsid w:val="67CC5772"/>
     <w:multiLevelType w:val="hybridMultilevel"/>
     <w:tmpl w:val="CDE8C216"/>
@@ -2269,7 +2277,7 @@
 </file>
 
 <file path=word/styles.xml><?xml version="1.0" encoding="utf-8"?>
-<w:styles xmlns:mc="http://schemas.openxmlformats.org/markup-compatibility/2006" xmlns:r="http://schemas.openxmlformats.org/officeDocument/2006/relationships" xmlns:w="http://schemas.openxmlformats.org/wordprocessingml/2006/main" xmlns:w14="http://schemas.microsoft.com/office/word/2010/wordml" xmlns:w15="http://schemas.microsoft.com/office/word/2012/wordml" mc:Ignorable="w14 w15">
+<w:styles xmlns:mc="http://schemas.openxmlformats.org/markup-compatibility/2006" xmlns:r="http://schemas.openxmlformats.org/officeDocument/2006/relationships" xmlns:w="http://schemas.openxmlformats.org/wordprocessingml/2006/main" xmlns:w14="http://schemas.microsoft.com/office/word/2010/wordml" xmlns:w15="http://schemas.microsoft.com/office/word/2012/wordml" xmlns:w16se="http://schemas.microsoft.com/office/word/2015/wordml/symex" mc:Ignorable="w14 w15 w16se">
   <w:docDefaults>
     <w:rPrDefault>
       <w:rPr>
@@ -2285,7 +2293,7 @@
       </w:pPr>
     </w:pPrDefault>
   </w:docDefaults>
-  <w:latentStyles w:defLockedState="0" w:defUIPriority="99" w:defSemiHidden="0" w:defUnhideWhenUsed="0" w:defQFormat="0" w:count="380">
+  <w:latentStyles w:defLockedState="0" w:defUIPriority="99" w:defSemiHidden="0" w:defUnhideWhenUsed="0" w:defQFormat="0" w:count="372">
     <w:lsdException w:name="Normal" w:uiPriority="0" w:qFormat="1"/>
     <w:lsdException w:name="heading 1" w:uiPriority="9" w:qFormat="1"/>
     <w:lsdException w:name="heading 2" w:semiHidden="1" w:uiPriority="9" w:unhideWhenUsed="1" w:qFormat="1"/>

</xml_diff>